<commit_message>
Entrega final tarea 1
</commit_message>
<xml_diff>
--- a/T1/dynamic_programming/Entrega final T1/Entrega final T1.docx
+++ b/T1/dynamic_programming/Entrega final T1/Entrega final T1.docx
@@ -2886,6 +2886,54 @@
     </w:p>
     <w:p>
       <w:pPr>
+        <w:pStyle w:val="ListParagraph"/>
+        <w:numPr>
+          <w:ilvl w:val="0"/>
+          <w:numId w:val="8"/>
+        </w:numPr>
+        <w:rPr>
+          <w:lang w:val="es-CL"/>
+        </w:rPr>
+      </w:pPr>
+      <w:r>
+        <w:rPr>
+          <w:b/>
+          <w:bCs/>
+          <w:lang w:val="es-CL"/>
+        </w:rPr>
+        <w:t>Comentarios</w:t>
+      </w:r>
+      <w:r>
+        <w:rPr>
+          <w:lang w:val="es-CL"/>
+        </w:rPr>
+        <w:t xml:space="preserve">: Se obtiene la misma función de valor y política que con </w:t>
+      </w:r>
+      <w:proofErr w:type="spellStart"/>
+      <w:r>
+        <w:rPr>
+          <w:lang w:val="es-CL"/>
+        </w:rPr>
+        <w:t>policy_</w:t>
+      </w:r>
+      <w:proofErr w:type="gramStart"/>
+      <w:r>
+        <w:rPr>
+          <w:lang w:val="es-CL"/>
+        </w:rPr>
+        <w:t>evaluation</w:t>
+      </w:r>
+      <w:proofErr w:type="spellEnd"/>
+      <w:proofErr w:type="gramEnd"/>
+      <w:r>
+        <w:rPr>
+          <w:lang w:val="es-CL"/>
+        </w:rPr>
+        <w:t xml:space="preserve"> pero con un número menor de iteraciones sobre la función de valor (253 vs 36).</w:t>
+      </w:r>
+    </w:p>
+    <w:p>
+      <w:pPr>
         <w:autoSpaceDE w:val="0"/>
         <w:autoSpaceDN w:val="0"/>
         <w:adjustRightInd w:val="0"/>
@@ -2924,20 +2972,6 @@
           <m:t>1-p=0</m:t>
         </m:r>
       </m:oMath>
-    </w:p>
-    <w:p>
-      <w:pPr>
-        <w:autoSpaceDE w:val="0"/>
-        <w:autoSpaceDN w:val="0"/>
-        <w:adjustRightInd w:val="0"/>
-        <w:spacing w:after="0" w:line="240" w:lineRule="auto"/>
-        <w:rPr>
-          <w:rFonts w:ascii="NimbusRomNo9L-Regu" w:eastAsia="NimbusRomNo9L-Regu" w:cs="NimbusRomNo9L-Regu"/>
-          <w:sz w:val="20"/>
-          <w:szCs w:val="20"/>
-          <w:lang w:val="es-CL"/>
-        </w:rPr>
-      </w:pPr>
     </w:p>
     <w:p>
       <w:pPr>
@@ -3148,19 +3182,6 @@
     </w:p>
     <w:p>
       <w:pPr>
-        <w:jc w:val="center"/>
-        <w:rPr>
-          <w:rFonts w:ascii="NimbusRomNo9L-Regu" w:eastAsia="NimbusRomNo9L-Regu" w:cs="NimbusRomNo9L-Regu"/>
-          <w:b/>
-          <w:bCs/>
-          <w:sz w:val="20"/>
-          <w:szCs w:val="20"/>
-          <w:lang w:val="es-CL"/>
-        </w:rPr>
-      </w:pPr>
-    </w:p>
-    <w:p>
-      <w:pPr>
         <w:pStyle w:val="ListParagraph"/>
         <w:numPr>
           <w:ilvl w:val="1"/>
@@ -3698,70 +3719,321 @@
         </w:rPr>
         <w:t>lisis:</w:t>
       </w:r>
+      <w:r>
+        <w:rPr>
+          <w:rFonts w:ascii="NimbusRomNo9L-Regu" w:eastAsia="NimbusRomNo9L-Regu" w:cs="NimbusRomNo9L-Regu"/>
+          <w:b/>
+          <w:bCs/>
+          <w:sz w:val="20"/>
+          <w:szCs w:val="20"/>
+          <w:lang w:val="es-CL"/>
+        </w:rPr>
+        <w:t xml:space="preserve"> </w:t>
+      </w:r>
+      <w:r>
+        <w:rPr>
+          <w:rFonts w:ascii="NimbusRomNo9L-Regu" w:eastAsia="NimbusRomNo9L-Regu" w:cs="NimbusRomNo9L-Regu"/>
+          <w:sz w:val="20"/>
+          <w:szCs w:val="20"/>
+          <w:lang w:val="es-CL"/>
+        </w:rPr>
+        <w:t>Para ambos casos se obtiene la misma funci</w:t>
+      </w:r>
+      <w:r>
+        <w:rPr>
+          <w:rFonts w:ascii="NimbusRomNo9L-Regu" w:eastAsia="NimbusRomNo9L-Regu" w:cs="NimbusRomNo9L-Regu"/>
+          <w:sz w:val="20"/>
+          <w:szCs w:val="20"/>
+          <w:lang w:val="es-CL"/>
+        </w:rPr>
+        <w:t>ó</w:t>
+      </w:r>
+      <w:r>
+        <w:rPr>
+          <w:rFonts w:ascii="NimbusRomNo9L-Regu" w:eastAsia="NimbusRomNo9L-Regu" w:cs="NimbusRomNo9L-Regu"/>
+          <w:sz w:val="20"/>
+          <w:szCs w:val="20"/>
+          <w:lang w:val="es-CL"/>
+        </w:rPr>
+        <w:t>n de valor y pol</w:t>
+      </w:r>
+      <w:r>
+        <w:rPr>
+          <w:rFonts w:ascii="NimbusRomNo9L-Regu" w:eastAsia="NimbusRomNo9L-Regu" w:cs="NimbusRomNo9L-Regu"/>
+          <w:sz w:val="20"/>
+          <w:szCs w:val="20"/>
+          <w:lang w:val="es-CL"/>
+        </w:rPr>
+        <w:t>í</w:t>
+      </w:r>
+      <w:r>
+        <w:rPr>
+          <w:rFonts w:ascii="NimbusRomNo9L-Regu" w:eastAsia="NimbusRomNo9L-Regu" w:cs="NimbusRomNo9L-Regu"/>
+          <w:sz w:val="20"/>
+          <w:szCs w:val="20"/>
+          <w:lang w:val="es-CL"/>
+        </w:rPr>
+        <w:t>tica aprendida. Por otro lado, se observa a partir de la funci</w:t>
+      </w:r>
+      <w:r>
+        <w:rPr>
+          <w:rFonts w:ascii="NimbusRomNo9L-Regu" w:eastAsia="NimbusRomNo9L-Regu" w:cs="NimbusRomNo9L-Regu"/>
+          <w:sz w:val="20"/>
+          <w:szCs w:val="20"/>
+          <w:lang w:val="es-CL"/>
+        </w:rPr>
+        <w:t>ó</w:t>
+      </w:r>
+      <w:r>
+        <w:rPr>
+          <w:rFonts w:ascii="NimbusRomNo9L-Regu" w:eastAsia="NimbusRomNo9L-Regu" w:cs="NimbusRomNo9L-Regu"/>
+          <w:sz w:val="20"/>
+          <w:szCs w:val="20"/>
+          <w:lang w:val="es-CL"/>
+        </w:rPr>
+        <w:t>n de valor</w:t>
+      </w:r>
+      <w:r>
+        <w:rPr>
+          <w:rFonts w:ascii="NimbusRomNo9L-Regu" w:eastAsia="NimbusRomNo9L-Regu" w:cs="NimbusRomNo9L-Regu"/>
+          <w:sz w:val="20"/>
+          <w:szCs w:val="20"/>
+          <w:lang w:val="es-CL"/>
+        </w:rPr>
+        <w:t>,</w:t>
+      </w:r>
+      <w:r>
+        <w:rPr>
+          <w:rFonts w:ascii="NimbusRomNo9L-Regu" w:eastAsia="NimbusRomNo9L-Regu" w:cs="NimbusRomNo9L-Regu"/>
+          <w:sz w:val="20"/>
+          <w:szCs w:val="20"/>
+          <w:lang w:val="es-CL"/>
+        </w:rPr>
+        <w:t xml:space="preserve"> que el efecto que tiene el hecho de que el ambiente sea determinista </w:t>
+      </w:r>
+      <m:oMath>
+        <m:r>
+          <w:rPr>
+            <w:rFonts w:ascii="Cambria Math" w:eastAsia="NimbusRomNo9L-Regu" w:hAnsi="Cambria Math" w:cs="NimbusRomNo9L-Regu"/>
+            <w:sz w:val="20"/>
+            <w:szCs w:val="20"/>
+            <w:lang w:val="es-CL"/>
+          </w:rPr>
+          <m:t>(</m:t>
+        </m:r>
+        <m:sSub>
+          <m:sSubPr>
+            <m:ctrlPr>
+              <w:rPr>
+                <w:rFonts w:ascii="Cambria Math" w:eastAsia="NimbusRomNo9L-Regu" w:hAnsi="Cambria Math" w:cs="NimbusRomNo9L-Regu"/>
+                <w:i/>
+                <w:sz w:val="20"/>
+                <w:szCs w:val="20"/>
+                <w:lang w:val="es-CL"/>
+              </w:rPr>
+            </m:ctrlPr>
+          </m:sSubPr>
+          <m:e>
+            <m:r>
+              <w:rPr>
+                <w:rFonts w:ascii="Cambria Math" w:eastAsia="NimbusRomNo9L-Regu" w:hAnsi="Cambria Math" w:cs="NimbusRomNo9L-Regu"/>
+                <w:sz w:val="20"/>
+                <w:szCs w:val="20"/>
+                <w:lang w:val="es-CL"/>
+              </w:rPr>
+              <m:t>p</m:t>
+            </m:r>
+          </m:e>
+          <m:sub>
+            <m:r>
+              <w:rPr>
+                <w:rFonts w:ascii="Cambria Math" w:eastAsia="NimbusRomNo9L-Regu" w:hAnsi="Cambria Math" w:cs="NimbusRomNo9L-Regu"/>
+                <w:sz w:val="20"/>
+                <w:szCs w:val="20"/>
+                <w:lang w:val="es-CL"/>
+              </w:rPr>
+              <m:t>dir</m:t>
+            </m:r>
+          </m:sub>
+        </m:sSub>
+        <m:r>
+          <w:rPr>
+            <w:rFonts w:ascii="Cambria Math" w:eastAsia="NimbusRomNo9L-Regu" w:hAnsi="Cambria Math" w:cs="NimbusRomNo9L-Regu"/>
+            <w:sz w:val="20"/>
+            <w:szCs w:val="20"/>
+            <w:lang w:val="es-CL"/>
+          </w:rPr>
+          <m:t>=1)</m:t>
+        </m:r>
+      </m:oMath>
+      <w:r>
+        <w:rPr>
+          <w:rFonts w:ascii="NimbusRomNo9L-Regu" w:eastAsia="NimbusRomNo9L-Regu" w:cs="NimbusRomNo9L-Regu"/>
+          <w:sz w:val="20"/>
+          <w:szCs w:val="20"/>
+          <w:lang w:val="es-CL"/>
+        </w:rPr>
+        <w:t>, disminuye el costo de llegar a la meta final</w:t>
+      </w:r>
+      <w:r>
+        <w:rPr>
+          <w:rFonts w:ascii="NimbusRomNo9L-Regu" w:eastAsia="NimbusRomNo9L-Regu" w:cs="NimbusRomNo9L-Regu"/>
+          <w:sz w:val="20"/>
+          <w:szCs w:val="20"/>
+          <w:lang w:val="es-CL"/>
+        </w:rPr>
+        <w:t>. Adem</w:t>
+      </w:r>
+      <w:r>
+        <w:rPr>
+          <w:rFonts w:ascii="NimbusRomNo9L-Regu" w:eastAsia="NimbusRomNo9L-Regu" w:cs="NimbusRomNo9L-Regu"/>
+          <w:sz w:val="20"/>
+          <w:szCs w:val="20"/>
+          <w:lang w:val="es-CL"/>
+        </w:rPr>
+        <w:t>á</w:t>
+      </w:r>
+      <w:r>
+        <w:rPr>
+          <w:rFonts w:ascii="NimbusRomNo9L-Regu" w:eastAsia="NimbusRomNo9L-Regu" w:cs="NimbusRomNo9L-Regu"/>
+          <w:sz w:val="20"/>
+          <w:szCs w:val="20"/>
+          <w:lang w:val="es-CL"/>
+        </w:rPr>
+        <w:t>s, observando la pol</w:t>
+      </w:r>
+      <w:r>
+        <w:rPr>
+          <w:rFonts w:ascii="NimbusRomNo9L-Regu" w:eastAsia="NimbusRomNo9L-Regu" w:cs="NimbusRomNo9L-Regu"/>
+          <w:sz w:val="20"/>
+          <w:szCs w:val="20"/>
+          <w:lang w:val="es-CL"/>
+        </w:rPr>
+        <w:t>í</w:t>
+      </w:r>
+      <w:r>
+        <w:rPr>
+          <w:rFonts w:ascii="NimbusRomNo9L-Regu" w:eastAsia="NimbusRomNo9L-Regu" w:cs="NimbusRomNo9L-Regu"/>
+          <w:sz w:val="20"/>
+          <w:szCs w:val="20"/>
+          <w:lang w:val="es-CL"/>
+        </w:rPr>
+        <w:t>tica aprendida, se aprecia que las direcciones aprendidas son m</w:t>
+      </w:r>
+      <w:r>
+        <w:rPr>
+          <w:rFonts w:ascii="NimbusRomNo9L-Regu" w:eastAsia="NimbusRomNo9L-Regu" w:cs="NimbusRomNo9L-Regu"/>
+          <w:sz w:val="20"/>
+          <w:szCs w:val="20"/>
+          <w:lang w:val="es-CL"/>
+        </w:rPr>
+        <w:t>á</w:t>
+      </w:r>
+      <w:r>
+        <w:rPr>
+          <w:rFonts w:ascii="NimbusRomNo9L-Regu" w:eastAsia="NimbusRomNo9L-Regu" w:cs="NimbusRomNo9L-Regu"/>
+          <w:sz w:val="20"/>
+          <w:szCs w:val="20"/>
+          <w:lang w:val="es-CL"/>
+        </w:rPr>
+        <w:t>s directas en comparaci</w:t>
+      </w:r>
+      <w:r>
+        <w:rPr>
+          <w:rFonts w:ascii="NimbusRomNo9L-Regu" w:eastAsia="NimbusRomNo9L-Regu" w:cs="NimbusRomNo9L-Regu"/>
+          <w:sz w:val="20"/>
+          <w:szCs w:val="20"/>
+          <w:lang w:val="es-CL"/>
+        </w:rPr>
+        <w:t>ó</w:t>
+      </w:r>
+      <w:r>
+        <w:rPr>
+          <w:rFonts w:ascii="NimbusRomNo9L-Regu" w:eastAsia="NimbusRomNo9L-Regu" w:cs="NimbusRomNo9L-Regu"/>
+          <w:sz w:val="20"/>
+          <w:szCs w:val="20"/>
+          <w:lang w:val="es-CL"/>
+        </w:rPr>
+        <w:t>n a cuando el ambiente tiene cierto grado de incertidumbre.</w:t>
+      </w:r>
+    </w:p>
+    <w:p>
+      <w:pPr>
+        <w:ind w:left="1440"/>
+        <w:rPr>
+          <w:rFonts w:ascii="NimbusRomNo9L-Regu" w:eastAsia="NimbusRomNo9L-Regu" w:cs="NimbusRomNo9L-Regu"/>
+          <w:sz w:val="20"/>
+          <w:szCs w:val="20"/>
+          <w:lang w:val="es-CL"/>
+        </w:rPr>
+      </w:pPr>
+      <w:r>
+        <w:rPr>
+          <w:rFonts w:ascii="NimbusRomNo9L-Regu" w:eastAsia="NimbusRomNo9L-Regu" w:cs="NimbusRomNo9L-Regu"/>
+          <w:sz w:val="20"/>
+          <w:szCs w:val="20"/>
+          <w:lang w:val="es-CL"/>
+        </w:rPr>
+        <w:t>Adicionalmente tambi</w:t>
+      </w:r>
+      <w:r>
+        <w:rPr>
+          <w:rFonts w:ascii="NimbusRomNo9L-Regu" w:eastAsia="NimbusRomNo9L-Regu" w:cs="NimbusRomNo9L-Regu"/>
+          <w:sz w:val="20"/>
+          <w:szCs w:val="20"/>
+          <w:lang w:val="es-CL"/>
+        </w:rPr>
+        <w:t>é</w:t>
+      </w:r>
+      <w:r>
+        <w:rPr>
+          <w:rFonts w:ascii="NimbusRomNo9L-Regu" w:eastAsia="NimbusRomNo9L-Regu" w:cs="NimbusRomNo9L-Regu"/>
+          <w:sz w:val="20"/>
+          <w:szCs w:val="20"/>
+          <w:lang w:val="es-CL"/>
+        </w:rPr>
+        <w:t>n se observa que el n</w:t>
+      </w:r>
+      <w:r>
+        <w:rPr>
+          <w:rFonts w:ascii="NimbusRomNo9L-Regu" w:eastAsia="NimbusRomNo9L-Regu" w:cs="NimbusRomNo9L-Regu"/>
+          <w:sz w:val="20"/>
+          <w:szCs w:val="20"/>
+          <w:lang w:val="es-CL"/>
+        </w:rPr>
+        <w:t>ú</w:t>
+      </w:r>
+      <w:r>
+        <w:rPr>
+          <w:rFonts w:ascii="NimbusRomNo9L-Regu" w:eastAsia="NimbusRomNo9L-Regu" w:cs="NimbusRomNo9L-Regu"/>
+          <w:sz w:val="20"/>
+          <w:szCs w:val="20"/>
+          <w:lang w:val="es-CL"/>
+        </w:rPr>
+        <w:t>mero de iteraciones para aprender la pol</w:t>
+      </w:r>
+      <w:r>
+        <w:rPr>
+          <w:rFonts w:ascii="NimbusRomNo9L-Regu" w:eastAsia="NimbusRomNo9L-Regu" w:cs="NimbusRomNo9L-Regu"/>
+          <w:sz w:val="20"/>
+          <w:szCs w:val="20"/>
+          <w:lang w:val="es-CL"/>
+        </w:rPr>
+        <w:t>í</w:t>
+      </w:r>
+      <w:r>
+        <w:rPr>
+          <w:rFonts w:ascii="NimbusRomNo9L-Regu" w:eastAsia="NimbusRomNo9L-Regu" w:cs="NimbusRomNo9L-Regu"/>
+          <w:sz w:val="20"/>
+          <w:szCs w:val="20"/>
+          <w:lang w:val="es-CL"/>
+        </w:rPr>
+        <w:t>tica optima disminuye en un ambiente determinista.</w:t>
+      </w:r>
     </w:p>
     <w:p>
       <w:pPr>
         <w:pStyle w:val="ListParagraph"/>
-        <w:rPr>
-          <w:rFonts w:ascii="NimbusRomNo9L-Regu" w:eastAsia="NimbusRomNo9L-Regu" w:cs="NimbusRomNo9L-Regu"/>
-          <w:b/>
-          <w:bCs/>
-          <w:sz w:val="20"/>
-          <w:szCs w:val="20"/>
-          <w:lang w:val="es-CL"/>
-        </w:rPr>
-      </w:pPr>
-    </w:p>
-    <w:p>
-      <w:pPr>
-        <w:rPr>
-          <w:rFonts w:ascii="NimbusRomNo9L-Regu" w:eastAsia="NimbusRomNo9L-Regu" w:cs="NimbusRomNo9L-Regu"/>
-          <w:b/>
-          <w:bCs/>
-          <w:sz w:val="20"/>
-          <w:szCs w:val="20"/>
-          <w:lang w:val="es-CL"/>
-        </w:rPr>
-      </w:pPr>
-    </w:p>
-    <w:p>
-      <w:pPr>
-        <w:rPr>
-          <w:rFonts w:ascii="NimbusRomNo9L-Regu" w:eastAsia="NimbusRomNo9L-Regu" w:cs="NimbusRomNo9L-Regu"/>
-          <w:b/>
-          <w:bCs/>
-          <w:sz w:val="20"/>
-          <w:szCs w:val="20"/>
-          <w:lang w:val="es-CL"/>
-        </w:rPr>
-      </w:pPr>
-    </w:p>
-    <w:p>
-      <w:pPr>
-        <w:rPr>
-          <w:rFonts w:ascii="NimbusRomNo9L-Regu" w:eastAsia="NimbusRomNo9L-Regu" w:cs="NimbusRomNo9L-Regu"/>
-          <w:b/>
-          <w:bCs/>
-          <w:sz w:val="20"/>
-          <w:szCs w:val="20"/>
-          <w:lang w:val="es-CL"/>
-        </w:rPr>
-      </w:pPr>
-    </w:p>
-    <w:p>
-      <w:pPr>
-        <w:rPr>
-          <w:rFonts w:ascii="NimbusRomNo9L-Regu" w:eastAsia="NimbusRomNo9L-Regu" w:cs="NimbusRomNo9L-Regu"/>
-          <w:b/>
-          <w:bCs/>
-          <w:sz w:val="20"/>
-          <w:szCs w:val="20"/>
-          <w:lang w:val="es-CL"/>
-        </w:rPr>
-      </w:pPr>
-    </w:p>
-    <w:p>
-      <w:pPr>
         <w:rPr>
           <w:rFonts w:ascii="NimbusRomNo9L-Regu" w:eastAsia="NimbusRomNo9L-Regu" w:cs="NimbusRomNo9L-Regu"/>
           <w:b/>
@@ -3875,7 +4147,6 @@
           <w:bCs/>
           <w:lang w:val="es-CL"/>
         </w:rPr>
-        <w:lastRenderedPageBreak/>
         <w:t>Pregunta 4</w:t>
       </w:r>
       <w:r>
@@ -4073,9 +4344,9 @@
           <w:lang w:val="es-CL"/>
         </w:rPr>
         <w:drawing>
-          <wp:inline distT="0" distB="0" distL="0" distR="0" wp14:anchorId="0565BAF6" wp14:editId="6C62646F">
-            <wp:extent cx="4270289" cy="3200400"/>
-            <wp:effectExtent l="0" t="0" r="0" b="0"/>
+          <wp:inline distT="0" distB="0" distL="0" distR="0" wp14:anchorId="0565BAF6" wp14:editId="08526DB5">
+            <wp:extent cx="4148281" cy="3108960"/>
+            <wp:effectExtent l="0" t="0" r="5080" b="0"/>
             <wp:docPr id="11" name="Picture 11"/>
             <wp:cNvGraphicFramePr>
               <a:graphicFrameLocks xmlns:a="http://schemas.openxmlformats.org/drawingml/2006/main" noChangeAspect="1"/>
@@ -4105,7 +4376,7 @@
                   <pic:spPr bwMode="auto">
                     <a:xfrm>
                       <a:off x="0" y="0"/>
-                      <a:ext cx="4270289" cy="3200400"/>
+                      <a:ext cx="4148281" cy="3108960"/>
                     </a:xfrm>
                     <a:prstGeom prst="rect">
                       <a:avLst/>
@@ -4210,9 +4481,9 @@
           <w:lang w:val="es-CL"/>
         </w:rPr>
         <w:drawing>
-          <wp:inline distT="0" distB="0" distL="0" distR="0" wp14:anchorId="489D2BB9" wp14:editId="01256E7D">
-            <wp:extent cx="4270288" cy="3200400"/>
-            <wp:effectExtent l="0" t="0" r="0" b="0"/>
+          <wp:inline distT="0" distB="0" distL="0" distR="0" wp14:anchorId="489D2BB9" wp14:editId="28B10F2D">
+            <wp:extent cx="4148280" cy="3108960"/>
+            <wp:effectExtent l="0" t="0" r="5080" b="0"/>
             <wp:docPr id="13" name="Picture 13"/>
             <wp:cNvGraphicFramePr>
               <a:graphicFrameLocks xmlns:a="http://schemas.openxmlformats.org/drawingml/2006/main" noChangeAspect="1"/>
@@ -4242,7 +4513,7 @@
                   <pic:spPr bwMode="auto">
                     <a:xfrm>
                       <a:off x="0" y="0"/>
-                      <a:ext cx="4270288" cy="3200400"/>
+                      <a:ext cx="4148280" cy="3108960"/>
                     </a:xfrm>
                     <a:prstGeom prst="rect">
                       <a:avLst/>
@@ -4633,22 +4904,6 @@
     </w:p>
     <w:p>
       <w:pPr>
-        <w:pStyle w:val="ListParagraph"/>
-        <w:ind w:left="1440"/>
-        <w:rPr>
-          <w:rFonts w:ascii="NimbusRomNo9L-Regu" w:eastAsia="NimbusRomNo9L-Regu" w:cs="NimbusRomNo9L-Regu"/>
-          <w:b/>
-          <w:bCs/>
-          <w:sz w:val="20"/>
-          <w:szCs w:val="20"/>
-          <w:lang w:val="es-CL"/>
-        </w:rPr>
-      </w:pPr>
-    </w:p>
-    <w:p>
-      <w:pPr>
-        <w:pStyle w:val="ListParagraph"/>
-        <w:ind w:left="1440"/>
         <w:rPr>
           <w:rFonts w:ascii="NimbusRomNo9L-Regu" w:eastAsia="NimbusRomNo9L-Regu" w:cs="NimbusRomNo9L-Regu"/>
           <w:b/>
@@ -4684,13 +4939,168 @@
           <w:szCs w:val="20"/>
           <w:lang w:val="es-CL"/>
         </w:rPr>
-        <w:t>An</w:t>
-      </w:r>
-      <w:r>
-        <w:rPr>
-          <w:rFonts w:ascii="NimbusRomNo9L-Regu" w:eastAsia="NimbusRomNo9L-Regu" w:cs="NimbusRomNo9L-Regu"/>
-          <w:b/>
-          <w:bCs/>
+        <w:lastRenderedPageBreak/>
+        <w:t>Inte</w:t>
+      </w:r>
+      <w:r>
+        <w:rPr>
+          <w:rFonts w:ascii="NimbusRomNo9L-Regu" w:eastAsia="NimbusRomNo9L-Regu" w:cs="NimbusRomNo9L-Regu"/>
+          <w:b/>
+          <w:bCs/>
+          <w:sz w:val="20"/>
+          <w:szCs w:val="20"/>
+          <w:lang w:val="es-CL"/>
+        </w:rPr>
+        <w:t>r</w:t>
+      </w:r>
+      <w:r>
+        <w:rPr>
+          <w:rFonts w:ascii="NimbusRomNo9L-Regu" w:eastAsia="NimbusRomNo9L-Regu" w:cs="NimbusRomNo9L-Regu"/>
+          <w:b/>
+          <w:bCs/>
+          <w:sz w:val="20"/>
+          <w:szCs w:val="20"/>
+          <w:lang w:val="es-CL"/>
+        </w:rPr>
+        <w:t>pretaci</w:t>
+      </w:r>
+      <w:r>
+        <w:rPr>
+          <w:rFonts w:ascii="NimbusRomNo9L-Regu" w:eastAsia="NimbusRomNo9L-Regu" w:cs="NimbusRomNo9L-Regu"/>
+          <w:b/>
+          <w:bCs/>
+          <w:sz w:val="20"/>
+          <w:szCs w:val="20"/>
+          <w:lang w:val="es-CL"/>
+        </w:rPr>
+        <w:t>ó</w:t>
+      </w:r>
+      <w:r>
+        <w:rPr>
+          <w:rFonts w:ascii="NimbusRomNo9L-Regu" w:eastAsia="NimbusRomNo9L-Regu" w:cs="NimbusRomNo9L-Regu"/>
+          <w:b/>
+          <w:bCs/>
+          <w:sz w:val="20"/>
+          <w:szCs w:val="20"/>
+          <w:lang w:val="es-CL"/>
+        </w:rPr>
+        <w:t>n</w:t>
+      </w:r>
+      <w:r>
+        <w:rPr>
+          <w:rFonts w:ascii="NimbusRomNo9L-Regu" w:eastAsia="NimbusRomNo9L-Regu" w:cs="NimbusRomNo9L-Regu"/>
+          <w:b/>
+          <w:bCs/>
+          <w:sz w:val="20"/>
+          <w:szCs w:val="20"/>
+          <w:lang w:val="es-CL"/>
+        </w:rPr>
+        <w:t>:</w:t>
+      </w:r>
+      <w:r>
+        <w:rPr>
+          <w:rFonts w:ascii="NimbusRomNo9L-Regu" w:eastAsia="NimbusRomNo9L-Regu" w:cs="NimbusRomNo9L-Regu"/>
+          <w:b/>
+          <w:bCs/>
+          <w:sz w:val="20"/>
+          <w:szCs w:val="20"/>
+          <w:lang w:val="es-CL"/>
+        </w:rPr>
+        <w:t xml:space="preserve"> </w:t>
+      </w:r>
+      <w:r>
+        <w:rPr>
+          <w:rFonts w:ascii="NimbusRomNo9L-Regu" w:eastAsia="NimbusRomNo9L-Regu" w:cs="NimbusRomNo9L-Regu"/>
+          <w:sz w:val="20"/>
+          <w:szCs w:val="20"/>
+          <w:lang w:val="es-CL"/>
+        </w:rPr>
+        <w:t>La diferencia entre ambas pol</w:t>
+      </w:r>
+      <w:r>
+        <w:rPr>
+          <w:rFonts w:ascii="NimbusRomNo9L-Regu" w:eastAsia="NimbusRomNo9L-Regu" w:cs="NimbusRomNo9L-Regu"/>
+          <w:sz w:val="20"/>
+          <w:szCs w:val="20"/>
+          <w:lang w:val="es-CL"/>
+        </w:rPr>
+        <w:t>í</w:t>
+      </w:r>
+      <w:r>
+        <w:rPr>
+          <w:rFonts w:ascii="NimbusRomNo9L-Regu" w:eastAsia="NimbusRomNo9L-Regu" w:cs="NimbusRomNo9L-Regu"/>
+          <w:sz w:val="20"/>
+          <w:szCs w:val="20"/>
+          <w:lang w:val="es-CL"/>
+        </w:rPr>
+        <w:t>ticas aprendida</w:t>
+      </w:r>
+      <w:r>
+        <w:rPr>
+          <w:rFonts w:ascii="NimbusRomNo9L-Regu" w:eastAsia="NimbusRomNo9L-Regu" w:cs="NimbusRomNo9L-Regu"/>
+          <w:sz w:val="20"/>
+          <w:szCs w:val="20"/>
+          <w:lang w:val="es-CL"/>
+        </w:rPr>
+        <w:t>s</w:t>
+      </w:r>
+      <w:r>
+        <w:rPr>
+          <w:rFonts w:ascii="NimbusRomNo9L-Regu" w:eastAsia="NimbusRomNo9L-Regu" w:cs="NimbusRomNo9L-Regu"/>
+          <w:sz w:val="20"/>
+          <w:szCs w:val="20"/>
+          <w:lang w:val="es-CL"/>
+        </w:rPr>
+        <w:t xml:space="preserve"> radica en el grado de importancia que</w:t>
+      </w:r>
+      <w:r>
+        <w:rPr>
+          <w:rFonts w:ascii="NimbusRomNo9L-Regu" w:eastAsia="NimbusRomNo9L-Regu" w:cs="NimbusRomNo9L-Regu"/>
+          <w:sz w:val="20"/>
+          <w:szCs w:val="20"/>
+          <w:lang w:val="es-CL"/>
+        </w:rPr>
+        <w:t xml:space="preserve"> se</w:t>
+      </w:r>
+      <w:r>
+        <w:rPr>
+          <w:rFonts w:ascii="NimbusRomNo9L-Regu" w:eastAsia="NimbusRomNo9L-Regu" w:cs="NimbusRomNo9L-Regu"/>
+          <w:sz w:val="20"/>
+          <w:szCs w:val="20"/>
+          <w:lang w:val="es-CL"/>
+        </w:rPr>
+        <w:t xml:space="preserve"> </w:t>
+      </w:r>
+      <w:r>
+        <w:rPr>
+          <w:rFonts w:ascii="NimbusRomNo9L-Regu" w:eastAsia="NimbusRomNo9L-Regu" w:cs="NimbusRomNo9L-Regu"/>
+          <w:sz w:val="20"/>
+          <w:szCs w:val="20"/>
+          <w:lang w:val="es-CL"/>
+        </w:rPr>
+        <w:t>les</w:t>
+      </w:r>
+      <w:r>
+        <w:rPr>
+          <w:rFonts w:ascii="NimbusRomNo9L-Regu" w:eastAsia="NimbusRomNo9L-Regu" w:cs="NimbusRomNo9L-Regu"/>
+          <w:sz w:val="20"/>
+          <w:szCs w:val="20"/>
+          <w:lang w:val="es-CL"/>
+        </w:rPr>
+        <w:t xml:space="preserve"> dan a las recompensas futuras, para el caso en que gamma=0.2, se le </w:t>
+      </w:r>
+      <w:r>
+        <w:rPr>
+          <w:rFonts w:ascii="NimbusRomNo9L-Regu" w:eastAsia="NimbusRomNo9L-Regu" w:cs="NimbusRomNo9L-Regu"/>
+          <w:sz w:val="20"/>
+          <w:szCs w:val="20"/>
+          <w:lang w:val="es-CL"/>
+        </w:rPr>
+        <w:t>est</w:t>
+      </w:r>
+      <w:r>
+        <w:rPr>
+          <w:rFonts w:ascii="NimbusRomNo9L-Regu" w:eastAsia="NimbusRomNo9L-Regu" w:cs="NimbusRomNo9L-Regu"/>
           <w:sz w:val="20"/>
           <w:szCs w:val="20"/>
           <w:lang w:val="es-CL"/>
@@ -4700,26 +5110,292 @@
       <w:r>
         <w:rPr>
           <w:rFonts w:ascii="NimbusRomNo9L-Regu" w:eastAsia="NimbusRomNo9L-Regu" w:cs="NimbusRomNo9L-Regu"/>
-          <w:b/>
-          <w:bCs/>
-          <w:sz w:val="20"/>
-          <w:szCs w:val="20"/>
-          <w:lang w:val="es-CL"/>
-        </w:rPr>
-        <w:t>lisis:</w:t>
-      </w:r>
-    </w:p>
-    <w:p>
-      <w:pPr>
-        <w:rPr>
-          <w:rFonts w:ascii="NimbusRomNo9L-Regu" w:eastAsia="NimbusRomNo9L-Regu" w:cs="NimbusRomNo9L-Regu"/>
-          <w:b/>
-          <w:bCs/>
-          <w:sz w:val="20"/>
-          <w:szCs w:val="20"/>
-          <w:lang w:val="es-CL"/>
-        </w:rPr>
-      </w:pPr>
+          <w:sz w:val="20"/>
+          <w:szCs w:val="20"/>
+          <w:lang w:val="es-CL"/>
+        </w:rPr>
+        <w:t xml:space="preserve"> dando gran importancia las recompensar inmediatas, por otro lado, para el caso gamma=1 se le est</w:t>
+      </w:r>
+      <w:r>
+        <w:rPr>
+          <w:rFonts w:ascii="NimbusRomNo9L-Regu" w:eastAsia="NimbusRomNo9L-Regu" w:cs="NimbusRomNo9L-Regu"/>
+          <w:sz w:val="20"/>
+          <w:szCs w:val="20"/>
+          <w:lang w:val="es-CL"/>
+        </w:rPr>
+        <w:t>á</w:t>
+      </w:r>
+      <w:r>
+        <w:rPr>
+          <w:rFonts w:ascii="NimbusRomNo9L-Regu" w:eastAsia="NimbusRomNo9L-Regu" w:cs="NimbusRomNo9L-Regu"/>
+          <w:sz w:val="20"/>
+          <w:szCs w:val="20"/>
+          <w:lang w:val="es-CL"/>
+        </w:rPr>
+        <w:t xml:space="preserve"> dando la mayor importancia posible a las recompensas futuras</w:t>
+      </w:r>
+      <w:r>
+        <w:rPr>
+          <w:rFonts w:ascii="NimbusRomNo9L-Regu" w:eastAsia="NimbusRomNo9L-Regu" w:cs="NimbusRomNo9L-Regu"/>
+          <w:sz w:val="20"/>
+          <w:szCs w:val="20"/>
+          <w:lang w:val="es-CL"/>
+        </w:rPr>
+        <w:t>.</w:t>
+      </w:r>
+    </w:p>
+    <w:p>
+      <w:pPr>
+        <w:pStyle w:val="ListParagraph"/>
+        <w:rPr>
+          <w:rFonts w:ascii="NimbusRomNo9L-Regu" w:eastAsia="NimbusRomNo9L-Regu" w:cs="NimbusRomNo9L-Regu"/>
+          <w:b/>
+          <w:bCs/>
+          <w:sz w:val="20"/>
+          <w:szCs w:val="20"/>
+          <w:lang w:val="es-CL"/>
+        </w:rPr>
+      </w:pPr>
+    </w:p>
+    <w:p>
+      <w:pPr>
+        <w:pStyle w:val="ListParagraph"/>
+        <w:rPr>
+          <w:rFonts w:ascii="NimbusRomNo9L-Regu" w:eastAsia="NimbusRomNo9L-Regu" w:cs="NimbusRomNo9L-Regu"/>
+          <w:sz w:val="20"/>
+          <w:szCs w:val="20"/>
+          <w:lang w:val="es-CL"/>
+        </w:rPr>
+      </w:pPr>
+      <w:r>
+        <w:rPr>
+          <w:rFonts w:ascii="NimbusRomNo9L-Regu" w:eastAsia="NimbusRomNo9L-Regu" w:cs="NimbusRomNo9L-Regu"/>
+          <w:sz w:val="20"/>
+          <w:szCs w:val="20"/>
+          <w:lang w:val="es-CL"/>
+        </w:rPr>
+        <w:t>Para el caso gamma=0.2, no se alcanza a aprender una pol</w:t>
+      </w:r>
+      <w:r>
+        <w:rPr>
+          <w:rFonts w:ascii="NimbusRomNo9L-Regu" w:eastAsia="NimbusRomNo9L-Regu" w:cs="NimbusRomNo9L-Regu"/>
+          <w:sz w:val="20"/>
+          <w:szCs w:val="20"/>
+          <w:lang w:val="es-CL"/>
+        </w:rPr>
+        <w:t>í</w:t>
+      </w:r>
+      <w:r>
+        <w:rPr>
+          <w:rFonts w:ascii="NimbusRomNo9L-Regu" w:eastAsia="NimbusRomNo9L-Regu" w:cs="NimbusRomNo9L-Regu"/>
+          <w:sz w:val="20"/>
+          <w:szCs w:val="20"/>
+          <w:lang w:val="es-CL"/>
+        </w:rPr>
+        <w:t xml:space="preserve">tica </w:t>
+      </w:r>
+      <w:r>
+        <w:rPr>
+          <w:rFonts w:ascii="NimbusRomNo9L-Regu" w:eastAsia="NimbusRomNo9L-Regu" w:cs="NimbusRomNo9L-Regu"/>
+          <w:sz w:val="20"/>
+          <w:szCs w:val="20"/>
+          <w:lang w:val="es-CL"/>
+        </w:rPr>
+        <w:t>ó</w:t>
+      </w:r>
+      <w:r>
+        <w:rPr>
+          <w:rFonts w:ascii="NimbusRomNo9L-Regu" w:eastAsia="NimbusRomNo9L-Regu" w:cs="NimbusRomNo9L-Regu"/>
+          <w:sz w:val="20"/>
+          <w:szCs w:val="20"/>
+          <w:lang w:val="es-CL"/>
+        </w:rPr>
+        <w:t>ptima en los casos en que los estados iniciales est</w:t>
+      </w:r>
+      <w:r>
+        <w:rPr>
+          <w:rFonts w:ascii="NimbusRomNo9L-Regu" w:eastAsia="NimbusRomNo9L-Regu" w:cs="NimbusRomNo9L-Regu"/>
+          <w:sz w:val="20"/>
+          <w:szCs w:val="20"/>
+          <w:lang w:val="es-CL"/>
+        </w:rPr>
+        <w:t>á</w:t>
+      </w:r>
+      <w:r>
+        <w:rPr>
+          <w:rFonts w:ascii="NimbusRomNo9L-Regu" w:eastAsia="NimbusRomNo9L-Regu" w:cs="NimbusRomNo9L-Regu"/>
+          <w:sz w:val="20"/>
+          <w:szCs w:val="20"/>
+          <w:lang w:val="es-CL"/>
+        </w:rPr>
+        <w:t>n muy alejados de la meta, lo cual tiene sentido debido a que el contexto del problema amerita en darle relevancia a las recompensas en el largo plazo.  Esto tambi</w:t>
+      </w:r>
+      <w:r>
+        <w:rPr>
+          <w:rFonts w:ascii="NimbusRomNo9L-Regu" w:eastAsia="NimbusRomNo9L-Regu" w:cs="NimbusRomNo9L-Regu"/>
+          <w:sz w:val="20"/>
+          <w:szCs w:val="20"/>
+          <w:lang w:val="es-CL"/>
+        </w:rPr>
+        <w:t>é</w:t>
+      </w:r>
+      <w:r>
+        <w:rPr>
+          <w:rFonts w:ascii="NimbusRomNo9L-Regu" w:eastAsia="NimbusRomNo9L-Regu" w:cs="NimbusRomNo9L-Regu"/>
+          <w:sz w:val="20"/>
+          <w:szCs w:val="20"/>
+          <w:lang w:val="es-CL"/>
+        </w:rPr>
+        <w:t>n se aprecia en la funci</w:t>
+      </w:r>
+      <w:r>
+        <w:rPr>
+          <w:rFonts w:ascii="NimbusRomNo9L-Regu" w:eastAsia="NimbusRomNo9L-Regu" w:cs="NimbusRomNo9L-Regu"/>
+          <w:sz w:val="20"/>
+          <w:szCs w:val="20"/>
+          <w:lang w:val="es-CL"/>
+        </w:rPr>
+        <w:t>ó</w:t>
+      </w:r>
+      <w:r>
+        <w:rPr>
+          <w:rFonts w:ascii="NimbusRomNo9L-Regu" w:eastAsia="NimbusRomNo9L-Regu" w:cs="NimbusRomNo9L-Regu"/>
+          <w:sz w:val="20"/>
+          <w:szCs w:val="20"/>
+          <w:lang w:val="es-CL"/>
+        </w:rPr>
+        <w:t>n de valor, en donde para la mayor</w:t>
+      </w:r>
+      <w:r>
+        <w:rPr>
+          <w:rFonts w:ascii="NimbusRomNo9L-Regu" w:eastAsia="NimbusRomNo9L-Regu" w:cs="NimbusRomNo9L-Regu"/>
+          <w:sz w:val="20"/>
+          <w:szCs w:val="20"/>
+          <w:lang w:val="es-CL"/>
+        </w:rPr>
+        <w:t>í</w:t>
+      </w:r>
+      <w:r>
+        <w:rPr>
+          <w:rFonts w:ascii="NimbusRomNo9L-Regu" w:eastAsia="NimbusRomNo9L-Regu" w:cs="NimbusRomNo9L-Regu"/>
+          <w:sz w:val="20"/>
+          <w:szCs w:val="20"/>
+          <w:lang w:val="es-CL"/>
+        </w:rPr>
+        <w:t>a de los estados se obtiene un valor -1.2.</w:t>
+      </w:r>
+    </w:p>
+    <w:p>
+      <w:pPr>
+        <w:pStyle w:val="ListParagraph"/>
+        <w:rPr>
+          <w:rFonts w:ascii="NimbusRomNo9L-Regu" w:eastAsia="NimbusRomNo9L-Regu" w:cs="NimbusRomNo9L-Regu"/>
+          <w:sz w:val="20"/>
+          <w:szCs w:val="20"/>
+          <w:lang w:val="es-CL"/>
+        </w:rPr>
+      </w:pPr>
+    </w:p>
+    <w:p>
+      <w:pPr>
+        <w:pStyle w:val="ListParagraph"/>
+        <w:rPr>
+          <w:rFonts w:ascii="NimbusRomNo9L-Regu" w:eastAsia="NimbusRomNo9L-Regu" w:cs="NimbusRomNo9L-Regu"/>
+          <w:sz w:val="20"/>
+          <w:szCs w:val="20"/>
+          <w:lang w:val="es-CL"/>
+        </w:rPr>
+      </w:pPr>
+      <w:r>
+        <w:rPr>
+          <w:rFonts w:ascii="NimbusRomNo9L-Regu" w:eastAsia="NimbusRomNo9L-Regu" w:cs="NimbusRomNo9L-Regu"/>
+          <w:sz w:val="20"/>
+          <w:szCs w:val="20"/>
+          <w:lang w:val="es-CL"/>
+        </w:rPr>
+        <w:t xml:space="preserve">Para el caso gamma=1, se logra obtener </w:t>
+      </w:r>
+      <w:r>
+        <w:rPr>
+          <w:rFonts w:ascii="NimbusRomNo9L-Regu" w:eastAsia="NimbusRomNo9L-Regu" w:cs="NimbusRomNo9L-Regu"/>
+          <w:sz w:val="20"/>
+          <w:szCs w:val="20"/>
+          <w:lang w:val="es-CL"/>
+        </w:rPr>
+        <w:t>una</w:t>
+      </w:r>
+      <w:r>
+        <w:rPr>
+          <w:rFonts w:ascii="NimbusRomNo9L-Regu" w:eastAsia="NimbusRomNo9L-Regu" w:cs="NimbusRomNo9L-Regu"/>
+          <w:sz w:val="20"/>
+          <w:szCs w:val="20"/>
+          <w:lang w:val="es-CL"/>
+        </w:rPr>
+        <w:t xml:space="preserve"> pol</w:t>
+      </w:r>
+      <w:r>
+        <w:rPr>
+          <w:rFonts w:ascii="NimbusRomNo9L-Regu" w:eastAsia="NimbusRomNo9L-Regu" w:cs="NimbusRomNo9L-Regu"/>
+          <w:sz w:val="20"/>
+          <w:szCs w:val="20"/>
+          <w:lang w:val="es-CL"/>
+        </w:rPr>
+        <w:t>í</w:t>
+      </w:r>
+      <w:r>
+        <w:rPr>
+          <w:rFonts w:ascii="NimbusRomNo9L-Regu" w:eastAsia="NimbusRomNo9L-Regu" w:cs="NimbusRomNo9L-Regu"/>
+          <w:sz w:val="20"/>
+          <w:szCs w:val="20"/>
+          <w:lang w:val="es-CL"/>
+        </w:rPr>
+        <w:t>tica optima</w:t>
+      </w:r>
+      <w:r>
+        <w:rPr>
+          <w:rFonts w:ascii="NimbusRomNo9L-Regu" w:eastAsia="NimbusRomNo9L-Regu" w:cs="NimbusRomNo9L-Regu"/>
+          <w:sz w:val="20"/>
+          <w:szCs w:val="20"/>
+          <w:lang w:val="es-CL"/>
+        </w:rPr>
+        <w:t xml:space="preserve"> para todos los estados, pero se observa un notable aumento del n</w:t>
+      </w:r>
+      <w:r>
+        <w:rPr>
+          <w:rFonts w:ascii="NimbusRomNo9L-Regu" w:eastAsia="NimbusRomNo9L-Regu" w:cs="NimbusRomNo9L-Regu"/>
+          <w:sz w:val="20"/>
+          <w:szCs w:val="20"/>
+          <w:lang w:val="es-CL"/>
+        </w:rPr>
+        <w:t>ú</w:t>
+      </w:r>
+      <w:r>
+        <w:rPr>
+          <w:rFonts w:ascii="NimbusRomNo9L-Regu" w:eastAsia="NimbusRomNo9L-Regu" w:cs="NimbusRomNo9L-Regu"/>
+          <w:sz w:val="20"/>
+          <w:szCs w:val="20"/>
+          <w:lang w:val="es-CL"/>
+        </w:rPr>
+        <w:t>mero de iteraciones para obtener la pol</w:t>
+      </w:r>
+      <w:r>
+        <w:rPr>
+          <w:rFonts w:ascii="NimbusRomNo9L-Regu" w:eastAsia="NimbusRomNo9L-Regu" w:cs="NimbusRomNo9L-Regu"/>
+          <w:sz w:val="20"/>
+          <w:szCs w:val="20"/>
+          <w:lang w:val="es-CL"/>
+        </w:rPr>
+        <w:t>í</w:t>
+      </w:r>
+      <w:r>
+        <w:rPr>
+          <w:rFonts w:ascii="NimbusRomNo9L-Regu" w:eastAsia="NimbusRomNo9L-Regu" w:cs="NimbusRomNo9L-Regu"/>
+          <w:sz w:val="20"/>
+          <w:szCs w:val="20"/>
+          <w:lang w:val="es-CL"/>
+        </w:rPr>
+        <w:t>tica.</w:t>
+      </w:r>
     </w:p>
     <w:p>
       <w:pPr>
@@ -4761,25 +5437,70 @@
           <w:szCs w:val="20"/>
           <w:lang w:val="es-CL"/>
         </w:rPr>
-        <w:t xml:space="preserve">Gamma=1 representa </w:t>
-      </w:r>
-      <w:r>
-        <w:rPr>
-          <w:rFonts w:ascii="NimbusRomNo9L-Regu" w:eastAsia="NimbusRomNo9L-Regu" w:cs="NimbusRomNo9L-Regu"/>
-          <w:sz w:val="20"/>
-          <w:szCs w:val="20"/>
-          <w:lang w:val="es-CL"/>
-        </w:rPr>
-        <w:t>…</w:t>
-      </w:r>
-      <w:r>
-        <w:rPr>
-          <w:rFonts w:ascii="NimbusRomNo9L-Regu" w:eastAsia="NimbusRomNo9L-Regu" w:cs="NimbusRomNo9L-Regu"/>
-          <w:sz w:val="20"/>
-          <w:szCs w:val="20"/>
-          <w:lang w:val="es-CL"/>
-        </w:rPr>
-        <w:t>.</w:t>
+        <w:t xml:space="preserve">Gamma=1 </w:t>
+      </w:r>
+      <w:r>
+        <w:rPr>
+          <w:rFonts w:ascii="NimbusRomNo9L-Regu" w:eastAsia="NimbusRomNo9L-Regu" w:cs="NimbusRomNo9L-Regu"/>
+          <w:sz w:val="20"/>
+          <w:szCs w:val="20"/>
+          <w:lang w:val="es-CL"/>
+        </w:rPr>
+        <w:t xml:space="preserve">representa que el agente le da exactamente la misma importancia a cada una de las recompensas inmediatas y futuras, lo cual en el contexto del problema es </w:t>
+      </w:r>
+      <w:r>
+        <w:rPr>
+          <w:rFonts w:ascii="NimbusRomNo9L-Regu" w:eastAsia="NimbusRomNo9L-Regu" w:cs="NimbusRomNo9L-Regu"/>
+          <w:sz w:val="20"/>
+          <w:szCs w:val="20"/>
+          <w:lang w:val="es-CL"/>
+        </w:rPr>
+        <w:t>ú</w:t>
+      </w:r>
+      <w:r>
+        <w:rPr>
+          <w:rFonts w:ascii="NimbusRomNo9L-Regu" w:eastAsia="NimbusRomNo9L-Regu" w:cs="NimbusRomNo9L-Regu"/>
+          <w:sz w:val="20"/>
+          <w:szCs w:val="20"/>
+          <w:lang w:val="es-CL"/>
+        </w:rPr>
+        <w:t>til, sin embargo, puede haber un aumento del tiempo para encontrar la pol</w:t>
+      </w:r>
+      <w:r>
+        <w:rPr>
+          <w:rFonts w:ascii="NimbusRomNo9L-Regu" w:eastAsia="NimbusRomNo9L-Regu" w:cs="NimbusRomNo9L-Regu"/>
+          <w:sz w:val="20"/>
+          <w:szCs w:val="20"/>
+          <w:lang w:val="es-CL"/>
+        </w:rPr>
+        <w:t>í</w:t>
+      </w:r>
+      <w:r>
+        <w:rPr>
+          <w:rFonts w:ascii="NimbusRomNo9L-Regu" w:eastAsia="NimbusRomNo9L-Regu" w:cs="NimbusRomNo9L-Regu"/>
+          <w:sz w:val="20"/>
+          <w:szCs w:val="20"/>
+          <w:lang w:val="es-CL"/>
+        </w:rPr>
+        <w:t>tica optima en comparaci</w:t>
+      </w:r>
+      <w:r>
+        <w:rPr>
+          <w:rFonts w:ascii="NimbusRomNo9L-Regu" w:eastAsia="NimbusRomNo9L-Regu" w:cs="NimbusRomNo9L-Regu"/>
+          <w:sz w:val="20"/>
+          <w:szCs w:val="20"/>
+          <w:lang w:val="es-CL"/>
+        </w:rPr>
+        <w:t>ó</w:t>
+      </w:r>
+      <w:r>
+        <w:rPr>
+          <w:rFonts w:ascii="NimbusRomNo9L-Regu" w:eastAsia="NimbusRomNo9L-Regu" w:cs="NimbusRomNo9L-Regu"/>
+          <w:sz w:val="20"/>
+          <w:szCs w:val="20"/>
+          <w:lang w:val="es-CL"/>
+        </w:rPr>
+        <w:t>n con un gamma=0.9.</w:t>
       </w:r>
     </w:p>
     <w:sectPr>
@@ -4795,6 +5516,119 @@
 <file path=word/numbering.xml><?xml version="1.0" encoding="utf-8"?>
 <w:numbering xmlns:wpc="http://schemas.microsoft.com/office/word/2010/wordprocessingCanvas" xmlns:cx="http://schemas.microsoft.com/office/drawing/2014/chartex" xmlns:cx1="http://schemas.microsoft.com/office/drawing/2015/9/8/chartex" xmlns:cx2="http://schemas.microsoft.com/office/drawing/2015/10/21/chartex" xmlns:cx3="http://schemas.microsoft.com/office/drawing/2016/5/9/chartex" xmlns:cx4="http://schemas.microsoft.com/office/drawing/2016/5/10/chartex" xmlns:cx5="http://schemas.microsoft.com/office/drawing/2016/5/11/chartex" xmlns:cx6="http://schemas.microsoft.com/office/drawing/2016/5/12/chartex" xmlns:cx7="http://schemas.microsoft.com/office/drawing/2016/5/13/chartex" xmlns:cx8="http://schemas.microsoft.com/office/drawing/2016/5/14/chartex" xmlns:mc="http://schemas.openxmlformats.org/markup-compatibility/2006" xmlns:aink="http://schemas.microsoft.com/office/drawing/2016/ink" xmlns:am3d="http://schemas.microsoft.com/office/drawing/2017/model3d" xmlns:o="urn:schemas-microsoft-com:office:office" xmlns:oel="http://schemas.microsoft.com/office/2019/extlst" xmlns:r="http://schemas.openxmlformats.org/officeDocument/2006/relationships" xmlns:m="http://schemas.openxmlformats.org/officeDocument/2006/math" xmlns:v="urn:schemas-microsoft-com:vml" xmlns:wp14="http://schemas.microsoft.com/office/word/2010/wordprocessingDrawing" xmlns:wp="http://schemas.openxmlformats.org/drawingml/2006/wordprocessingDrawing" xmlns:w10="urn:schemas-microsoft-com:office:word" xmlns:w="http://schemas.openxmlformats.org/wordprocessingml/2006/main" xmlns:w14="http://schemas.microsoft.com/office/word/2010/wordml" xmlns:w15="http://schemas.microsoft.com/office/word/2012/wordml" xmlns:w16cex="http://schemas.microsoft.com/office/word/2018/wordml/cex" xmlns:w16cid="http://schemas.microsoft.com/office/word/2016/wordml/cid" xmlns:w16="http://schemas.microsoft.com/office/word/2018/wordml" xmlns:w16sdtdh="http://schemas.microsoft.com/office/word/2020/wordml/sdtdatahash" xmlns:w16se="http://schemas.microsoft.com/office/word/2015/wordml/symex" xmlns:wpg="http://schemas.microsoft.com/office/word/2010/wordprocessingGroup" xmlns:wpi="http://schemas.microsoft.com/office/word/2010/wordprocessingInk" xmlns:wne="http://schemas.microsoft.com/office/word/2006/wordml" xmlns:wps="http://schemas.microsoft.com/office/word/2010/wordprocessingShape" mc:Ignorable="w14 w15 w16se w16cid w16 w16cex w16sdtdh wp14">
   <w:abstractNum w:abstractNumId="0" w15:restartNumberingAfterBreak="0">
+    <w:nsid w:val="07B56DF3"/>
+    <w:multiLevelType w:val="hybridMultilevel"/>
+    <w:tmpl w:val="C2106712"/>
+    <w:lvl w:ilvl="0" w:tplc="0409000B">
+      <w:start w:val="1"/>
+      <w:numFmt w:val="bullet"/>
+      <w:lvlText w:val=""/>
+      <w:lvlJc w:val="left"/>
+      <w:pPr>
+        <w:ind w:left="360" w:hanging="360"/>
+      </w:pPr>
+      <w:rPr>
+        <w:rFonts w:ascii="Wingdings" w:hAnsi="Wingdings" w:hint="default"/>
+      </w:rPr>
+    </w:lvl>
+    <w:lvl w:ilvl="1" w:tplc="04090003" w:tentative="1">
+      <w:start w:val="1"/>
+      <w:numFmt w:val="bullet"/>
+      <w:lvlText w:val="o"/>
+      <w:lvlJc w:val="left"/>
+      <w:pPr>
+        <w:ind w:left="1080" w:hanging="360"/>
+      </w:pPr>
+      <w:rPr>
+        <w:rFonts w:ascii="Courier New" w:hAnsi="Courier New" w:cs="Courier New" w:hint="default"/>
+      </w:rPr>
+    </w:lvl>
+    <w:lvl w:ilvl="2" w:tplc="04090005" w:tentative="1">
+      <w:start w:val="1"/>
+      <w:numFmt w:val="bullet"/>
+      <w:lvlText w:val=""/>
+      <w:lvlJc w:val="left"/>
+      <w:pPr>
+        <w:ind w:left="1800" w:hanging="360"/>
+      </w:pPr>
+      <w:rPr>
+        <w:rFonts w:ascii="Wingdings" w:hAnsi="Wingdings" w:hint="default"/>
+      </w:rPr>
+    </w:lvl>
+    <w:lvl w:ilvl="3" w:tplc="04090001" w:tentative="1">
+      <w:start w:val="1"/>
+      <w:numFmt w:val="bullet"/>
+      <w:lvlText w:val=""/>
+      <w:lvlJc w:val="left"/>
+      <w:pPr>
+        <w:ind w:left="2520" w:hanging="360"/>
+      </w:pPr>
+      <w:rPr>
+        <w:rFonts w:ascii="Symbol" w:hAnsi="Symbol" w:hint="default"/>
+      </w:rPr>
+    </w:lvl>
+    <w:lvl w:ilvl="4" w:tplc="04090003" w:tentative="1">
+      <w:start w:val="1"/>
+      <w:numFmt w:val="bullet"/>
+      <w:lvlText w:val="o"/>
+      <w:lvlJc w:val="left"/>
+      <w:pPr>
+        <w:ind w:left="3240" w:hanging="360"/>
+      </w:pPr>
+      <w:rPr>
+        <w:rFonts w:ascii="Courier New" w:hAnsi="Courier New" w:cs="Courier New" w:hint="default"/>
+      </w:rPr>
+    </w:lvl>
+    <w:lvl w:ilvl="5" w:tplc="04090005" w:tentative="1">
+      <w:start w:val="1"/>
+      <w:numFmt w:val="bullet"/>
+      <w:lvlText w:val=""/>
+      <w:lvlJc w:val="left"/>
+      <w:pPr>
+        <w:ind w:left="3960" w:hanging="360"/>
+      </w:pPr>
+      <w:rPr>
+        <w:rFonts w:ascii="Wingdings" w:hAnsi="Wingdings" w:hint="default"/>
+      </w:rPr>
+    </w:lvl>
+    <w:lvl w:ilvl="6" w:tplc="04090001" w:tentative="1">
+      <w:start w:val="1"/>
+      <w:numFmt w:val="bullet"/>
+      <w:lvlText w:val=""/>
+      <w:lvlJc w:val="left"/>
+      <w:pPr>
+        <w:ind w:left="4680" w:hanging="360"/>
+      </w:pPr>
+      <w:rPr>
+        <w:rFonts w:ascii="Symbol" w:hAnsi="Symbol" w:hint="default"/>
+      </w:rPr>
+    </w:lvl>
+    <w:lvl w:ilvl="7" w:tplc="04090003" w:tentative="1">
+      <w:start w:val="1"/>
+      <w:numFmt w:val="bullet"/>
+      <w:lvlText w:val="o"/>
+      <w:lvlJc w:val="left"/>
+      <w:pPr>
+        <w:ind w:left="5400" w:hanging="360"/>
+      </w:pPr>
+      <w:rPr>
+        <w:rFonts w:ascii="Courier New" w:hAnsi="Courier New" w:cs="Courier New" w:hint="default"/>
+      </w:rPr>
+    </w:lvl>
+    <w:lvl w:ilvl="8" w:tplc="04090005" w:tentative="1">
+      <w:start w:val="1"/>
+      <w:numFmt w:val="bullet"/>
+      <w:lvlText w:val=""/>
+      <w:lvlJc w:val="left"/>
+      <w:pPr>
+        <w:ind w:left="6120" w:hanging="360"/>
+      </w:pPr>
+      <w:rPr>
+        <w:rFonts w:ascii="Wingdings" w:hAnsi="Wingdings" w:hint="default"/>
+      </w:rPr>
+    </w:lvl>
+  </w:abstractNum>
+  <w:abstractNum w:abstractNumId="1" w15:restartNumberingAfterBreak="0">
     <w:nsid w:val="1AFB4154"/>
     <w:multiLevelType w:val="hybridMultilevel"/>
     <w:tmpl w:val="9CCA94BE"/>
@@ -4907,7 +5741,7 @@
       </w:rPr>
     </w:lvl>
   </w:abstractNum>
-  <w:abstractNum w:abstractNumId="1" w15:restartNumberingAfterBreak="0">
+  <w:abstractNum w:abstractNumId="2" w15:restartNumberingAfterBreak="0">
     <w:nsid w:val="328D0A62"/>
     <w:multiLevelType w:val="hybridMultilevel"/>
     <w:tmpl w:val="D1B80C1A"/>
@@ -5020,7 +5854,7 @@
       </w:rPr>
     </w:lvl>
   </w:abstractNum>
-  <w:abstractNum w:abstractNumId="2" w15:restartNumberingAfterBreak="0">
+  <w:abstractNum w:abstractNumId="3" w15:restartNumberingAfterBreak="0">
     <w:nsid w:val="44901156"/>
     <w:multiLevelType w:val="hybridMultilevel"/>
     <w:tmpl w:val="FE3A851A"/>
@@ -5133,7 +5967,7 @@
       </w:rPr>
     </w:lvl>
   </w:abstractNum>
-  <w:abstractNum w:abstractNumId="3" w15:restartNumberingAfterBreak="0">
+  <w:abstractNum w:abstractNumId="4" w15:restartNumberingAfterBreak="0">
     <w:nsid w:val="5273580F"/>
     <w:multiLevelType w:val="hybridMultilevel"/>
     <w:tmpl w:val="66428718"/>
@@ -5246,7 +6080,120 @@
       </w:rPr>
     </w:lvl>
   </w:abstractNum>
-  <w:abstractNum w:abstractNumId="4" w15:restartNumberingAfterBreak="0">
+  <w:abstractNum w:abstractNumId="5" w15:restartNumberingAfterBreak="0">
+    <w:nsid w:val="63A2177D"/>
+    <w:multiLevelType w:val="hybridMultilevel"/>
+    <w:tmpl w:val="6DBC2ACA"/>
+    <w:lvl w:ilvl="0" w:tplc="04090001">
+      <w:start w:val="1"/>
+      <w:numFmt w:val="bullet"/>
+      <w:lvlText w:val=""/>
+      <w:lvlJc w:val="left"/>
+      <w:pPr>
+        <w:ind w:left="720" w:hanging="360"/>
+      </w:pPr>
+      <w:rPr>
+        <w:rFonts w:ascii="Symbol" w:hAnsi="Symbol" w:hint="default"/>
+      </w:rPr>
+    </w:lvl>
+    <w:lvl w:ilvl="1" w:tplc="04090003" w:tentative="1">
+      <w:start w:val="1"/>
+      <w:numFmt w:val="bullet"/>
+      <w:lvlText w:val="o"/>
+      <w:lvlJc w:val="left"/>
+      <w:pPr>
+        <w:ind w:left="1440" w:hanging="360"/>
+      </w:pPr>
+      <w:rPr>
+        <w:rFonts w:ascii="Courier New" w:hAnsi="Courier New" w:cs="Courier New" w:hint="default"/>
+      </w:rPr>
+    </w:lvl>
+    <w:lvl w:ilvl="2" w:tplc="04090005" w:tentative="1">
+      <w:start w:val="1"/>
+      <w:numFmt w:val="bullet"/>
+      <w:lvlText w:val=""/>
+      <w:lvlJc w:val="left"/>
+      <w:pPr>
+        <w:ind w:left="2160" w:hanging="360"/>
+      </w:pPr>
+      <w:rPr>
+        <w:rFonts w:ascii="Wingdings" w:hAnsi="Wingdings" w:hint="default"/>
+      </w:rPr>
+    </w:lvl>
+    <w:lvl w:ilvl="3" w:tplc="04090001" w:tentative="1">
+      <w:start w:val="1"/>
+      <w:numFmt w:val="bullet"/>
+      <w:lvlText w:val=""/>
+      <w:lvlJc w:val="left"/>
+      <w:pPr>
+        <w:ind w:left="2880" w:hanging="360"/>
+      </w:pPr>
+      <w:rPr>
+        <w:rFonts w:ascii="Symbol" w:hAnsi="Symbol" w:hint="default"/>
+      </w:rPr>
+    </w:lvl>
+    <w:lvl w:ilvl="4" w:tplc="04090003" w:tentative="1">
+      <w:start w:val="1"/>
+      <w:numFmt w:val="bullet"/>
+      <w:lvlText w:val="o"/>
+      <w:lvlJc w:val="left"/>
+      <w:pPr>
+        <w:ind w:left="3600" w:hanging="360"/>
+      </w:pPr>
+      <w:rPr>
+        <w:rFonts w:ascii="Courier New" w:hAnsi="Courier New" w:cs="Courier New" w:hint="default"/>
+      </w:rPr>
+    </w:lvl>
+    <w:lvl w:ilvl="5" w:tplc="04090005" w:tentative="1">
+      <w:start w:val="1"/>
+      <w:numFmt w:val="bullet"/>
+      <w:lvlText w:val=""/>
+      <w:lvlJc w:val="left"/>
+      <w:pPr>
+        <w:ind w:left="4320" w:hanging="360"/>
+      </w:pPr>
+      <w:rPr>
+        <w:rFonts w:ascii="Wingdings" w:hAnsi="Wingdings" w:hint="default"/>
+      </w:rPr>
+    </w:lvl>
+    <w:lvl w:ilvl="6" w:tplc="04090001" w:tentative="1">
+      <w:start w:val="1"/>
+      <w:numFmt w:val="bullet"/>
+      <w:lvlText w:val=""/>
+      <w:lvlJc w:val="left"/>
+      <w:pPr>
+        <w:ind w:left="5040" w:hanging="360"/>
+      </w:pPr>
+      <w:rPr>
+        <w:rFonts w:ascii="Symbol" w:hAnsi="Symbol" w:hint="default"/>
+      </w:rPr>
+    </w:lvl>
+    <w:lvl w:ilvl="7" w:tplc="04090003" w:tentative="1">
+      <w:start w:val="1"/>
+      <w:numFmt w:val="bullet"/>
+      <w:lvlText w:val="o"/>
+      <w:lvlJc w:val="left"/>
+      <w:pPr>
+        <w:ind w:left="5760" w:hanging="360"/>
+      </w:pPr>
+      <w:rPr>
+        <w:rFonts w:ascii="Courier New" w:hAnsi="Courier New" w:cs="Courier New" w:hint="default"/>
+      </w:rPr>
+    </w:lvl>
+    <w:lvl w:ilvl="8" w:tplc="04090005" w:tentative="1">
+      <w:start w:val="1"/>
+      <w:numFmt w:val="bullet"/>
+      <w:lvlText w:val=""/>
+      <w:lvlJc w:val="left"/>
+      <w:pPr>
+        <w:ind w:left="6480" w:hanging="360"/>
+      </w:pPr>
+      <w:rPr>
+        <w:rFonts w:ascii="Wingdings" w:hAnsi="Wingdings" w:hint="default"/>
+      </w:rPr>
+    </w:lvl>
+  </w:abstractNum>
+  <w:abstractNum w:abstractNumId="6" w15:restartNumberingAfterBreak="0">
     <w:nsid w:val="6D99460D"/>
     <w:multiLevelType w:val="hybridMultilevel"/>
     <w:tmpl w:val="46802FA8"/>
@@ -5359,7 +6306,7 @@
       </w:rPr>
     </w:lvl>
   </w:abstractNum>
-  <w:abstractNum w:abstractNumId="5" w15:restartNumberingAfterBreak="0">
+  <w:abstractNum w:abstractNumId="7" w15:restartNumberingAfterBreak="0">
     <w:nsid w:val="7C772EB0"/>
     <w:multiLevelType w:val="hybridMultilevel"/>
     <w:tmpl w:val="402A1BC6"/>
@@ -5473,22 +6420,28 @@
     </w:lvl>
   </w:abstractNum>
   <w:num w:numId="1" w16cid:durableId="2128498593">
+    <w:abstractNumId w:val="3"/>
+  </w:num>
+  <w:num w:numId="2" w16cid:durableId="611520611">
     <w:abstractNumId w:val="2"/>
   </w:num>
-  <w:num w:numId="2" w16cid:durableId="611520611">
+  <w:num w:numId="3" w16cid:durableId="1898130511">
     <w:abstractNumId w:val="1"/>
   </w:num>
-  <w:num w:numId="3" w16cid:durableId="1898130511">
+  <w:num w:numId="4" w16cid:durableId="1173109694">
+    <w:abstractNumId w:val="7"/>
+  </w:num>
+  <w:num w:numId="5" w16cid:durableId="1844127274">
+    <w:abstractNumId w:val="4"/>
+  </w:num>
+  <w:num w:numId="6" w16cid:durableId="784617834">
+    <w:abstractNumId w:val="6"/>
+  </w:num>
+  <w:num w:numId="7" w16cid:durableId="245304503">
     <w:abstractNumId w:val="0"/>
   </w:num>
-  <w:num w:numId="4" w16cid:durableId="1173109694">
+  <w:num w:numId="8" w16cid:durableId="889808351">
     <w:abstractNumId w:val="5"/>
-  </w:num>
-  <w:num w:numId="5" w16cid:durableId="1844127274">
-    <w:abstractNumId w:val="3"/>
-  </w:num>
-  <w:num w:numId="6" w16cid:durableId="784617834">
-    <w:abstractNumId w:val="4"/>
   </w:num>
 </w:numbering>
 </file>

</xml_diff>